<commit_message>
Update compose and report files
</commit_message>
<xml_diff>
--- a/report/tutorial1/project_final_report.docx
+++ b/report/tutorial1/project_final_report.docx
@@ -14,6 +14,67 @@
         </w:rPr>
       </w:pPr>
       <w:bookmarkStart w:id="0" w:name="X0305e8950dcf6b07715065b581e5941bf1bfe70"/>
+      <w:r>
+        <w:rPr>
+          <w:rFonts w:asciiTheme="majorHAnsi" w:hAnsiTheme="majorHAnsi" w:cstheme="majorHAnsi"/>
+          <w:noProof/>
+        </w:rPr>
+        <w:drawing>
+          <wp:anchor distT="0" distB="0" distL="114300" distR="114300" simplePos="0" relativeHeight="251665919" behindDoc="1" locked="0" layoutInCell="1" allowOverlap="1" wp14:anchorId="5FE192D6" wp14:editId="229A83CC">
+            <wp:simplePos x="0" y="0"/>
+            <wp:positionH relativeFrom="column">
+              <wp:posOffset>-914400</wp:posOffset>
+            </wp:positionH>
+            <wp:positionV relativeFrom="page">
+              <wp:posOffset>-19050</wp:posOffset>
+            </wp:positionV>
+            <wp:extent cx="7546340" cy="10699750"/>
+            <wp:effectExtent l="0" t="0" r="0" b="6350"/>
+            <wp:wrapNone/>
+            <wp:docPr id="1584552964" name="Picture 1"/>
+            <wp:cNvGraphicFramePr>
+              <a:graphicFrameLocks xmlns:a="http://schemas.openxmlformats.org/drawingml/2006/main" noChangeAspect="1"/>
+            </wp:cNvGraphicFramePr>
+            <a:graphic xmlns:a="http://schemas.openxmlformats.org/drawingml/2006/main">
+              <a:graphicData uri="http://schemas.openxmlformats.org/drawingml/2006/picture">
+                <pic:pic xmlns:pic="http://schemas.openxmlformats.org/drawingml/2006/picture">
+                  <pic:nvPicPr>
+                    <pic:cNvPr id="1584552964" name=""/>
+                    <pic:cNvPicPr/>
+                  </pic:nvPicPr>
+                  <pic:blipFill>
+                    <a:blip r:embed="rId8">
+                      <a:extLst>
+                        <a:ext uri="{28A0092B-C50C-407E-A947-70E740481C1C}">
+                          <a14:useLocalDpi xmlns:a14="http://schemas.microsoft.com/office/drawing/2010/main" val="0"/>
+                        </a:ext>
+                      </a:extLst>
+                    </a:blip>
+                    <a:stretch>
+                      <a:fillRect/>
+                    </a:stretch>
+                  </pic:blipFill>
+                  <pic:spPr>
+                    <a:xfrm>
+                      <a:off x="0" y="0"/>
+                      <a:ext cx="7546340" cy="10699750"/>
+                    </a:xfrm>
+                    <a:prstGeom prst="rect">
+                      <a:avLst/>
+                    </a:prstGeom>
+                  </pic:spPr>
+                </pic:pic>
+              </a:graphicData>
+            </a:graphic>
+            <wp14:sizeRelH relativeFrom="margin">
+              <wp14:pctWidth>0</wp14:pctWidth>
+            </wp14:sizeRelH>
+            <wp14:sizeRelV relativeFrom="margin">
+              <wp14:pctHeight>0</wp14:pctHeight>
+            </wp14:sizeRelV>
+          </wp:anchor>
+        </w:drawing>
+      </w:r>
       <w:r>
         <w:rPr>
           <w:rFonts w:asciiTheme="majorHAnsi" w:hAnsiTheme="majorHAnsi" w:cstheme="majorHAnsi"/>
@@ -191,7 +252,7 @@
                 <v:stroke joinstyle="miter"/>
                 <v:path gradientshapeok="t" o:connecttype="rect"/>
               </v:shapetype>
-              <v:shape id="Text Box 16" o:spid="_x0000_s1026" type="#_x0000_t202" style="position:absolute;margin-left:-16.5pt;margin-top:681.5pt;width:500.3pt;height:96.5pt;z-index:-251649536;visibility:visible;mso-wrap-style:square;mso-width-percent:0;mso-height-percent:0;mso-wrap-distance-left:9pt;mso-wrap-distance-top:3.6pt;mso-wrap-distance-right:9pt;mso-wrap-distance-bottom:3.6pt;mso-position-horizontal:absolute;mso-position-horizontal-relative:text;mso-position-vertical:absolute;mso-position-vertical-relative:page;mso-width-percent:0;mso-height-percent:0;mso-width-relative:margin;mso-height-relative:margin;v-text-anchor:top" o:gfxdata="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" filled="f" stroked="f">
+              <v:shape id="Text Box 16" o:spid="_x0000_s1026" type="#_x0000_t202" style="position:absolute;margin-left:-16.5pt;margin-top:681.5pt;width:500.3pt;height:96.5pt;z-index:-251649536;visibility:visible;mso-wrap-style:square;mso-width-percent:0;mso-height-percent:0;mso-wrap-distance-left:9pt;mso-wrap-distance-top:3.6pt;mso-wrap-distance-right:9pt;mso-wrap-distance-bottom:3.6pt;mso-position-horizontal:absolute;mso-position-horizontal-relative:text;mso-position-vertical:absolute;mso-position-vertical-relative:page;mso-width-percent:0;mso-height-percent:0;mso-width-relative:margin;mso-height-relative:margin;v-text-anchor:top" o:gfxdata="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" filled="f" stroked="f">
                 <v:textbox>
                   <w:txbxContent>
                     <w:p>
@@ -288,9 +349,10 @@
       <w:r>
         <w:rPr>
           <w:rFonts w:asciiTheme="majorHAnsi" w:hAnsiTheme="majorHAnsi" w:cstheme="majorHAnsi"/>
+          <w:noProof/>
         </w:rPr>
         <w:drawing>
-          <wp:anchor distT="0" distB="0" distL="114300" distR="114300" simplePos="0" relativeHeight="251670016" behindDoc="1" locked="0" layoutInCell="1" allowOverlap="1" wp14:anchorId="4BA76DA0" wp14:editId="17B13AC5">
+          <wp:anchor distT="0" distB="0" distL="114300" distR="114300" simplePos="0" relativeHeight="251670016" behindDoc="1" locked="0" layoutInCell="1" allowOverlap="1" wp14:anchorId="4BA76DA0" wp14:editId="292C70E8">
             <wp:simplePos x="0" y="0"/>
             <wp:positionH relativeFrom="column">
               <wp:posOffset>-263194</wp:posOffset>
@@ -313,7 +375,7 @@
                     <pic:cNvPicPr/>
                   </pic:nvPicPr>
                   <pic:blipFill>
-                    <a:blip r:embed="rId8">
+                    <a:blip r:embed="rId9">
                       <a:extLst>
                         <a:ext uri="{28A0092B-C50C-407E-A947-70E740481C1C}">
                           <a14:useLocalDpi xmlns:a14="http://schemas.microsoft.com/office/drawing/2010/main" val="0"/>
@@ -328,66 +390,6 @@
                     <a:xfrm>
                       <a:off x="0" y="0"/>
                       <a:ext cx="2051685" cy="330200"/>
-                    </a:xfrm>
-                    <a:prstGeom prst="rect">
-                      <a:avLst/>
-                    </a:prstGeom>
-                  </pic:spPr>
-                </pic:pic>
-              </a:graphicData>
-            </a:graphic>
-            <wp14:sizeRelH relativeFrom="margin">
-              <wp14:pctWidth>0</wp14:pctWidth>
-            </wp14:sizeRelH>
-            <wp14:sizeRelV relativeFrom="margin">
-              <wp14:pctHeight>0</wp14:pctHeight>
-            </wp14:sizeRelV>
-          </wp:anchor>
-        </w:drawing>
-      </w:r>
-      <w:r>
-        <w:rPr>
-          <w:rFonts w:asciiTheme="majorHAnsi" w:hAnsiTheme="majorHAnsi" w:cstheme="majorHAnsi"/>
-        </w:rPr>
-        <w:drawing>
-          <wp:anchor distT="0" distB="0" distL="114300" distR="114300" simplePos="0" relativeHeight="251665919" behindDoc="1" locked="0" layoutInCell="1" allowOverlap="1" wp14:anchorId="5FE192D6" wp14:editId="7090DB0C">
-            <wp:simplePos x="0" y="0"/>
-            <wp:positionH relativeFrom="column">
-              <wp:posOffset>-914400</wp:posOffset>
-            </wp:positionH>
-            <wp:positionV relativeFrom="page">
-              <wp:posOffset>19050</wp:posOffset>
-            </wp:positionV>
-            <wp:extent cx="7546340" cy="10661650"/>
-            <wp:effectExtent l="0" t="0" r="0" b="6350"/>
-            <wp:wrapNone/>
-            <wp:docPr id="1584552964" name="Picture 1"/>
-            <wp:cNvGraphicFramePr>
-              <a:graphicFrameLocks xmlns:a="http://schemas.openxmlformats.org/drawingml/2006/main" noChangeAspect="1"/>
-            </wp:cNvGraphicFramePr>
-            <a:graphic xmlns:a="http://schemas.openxmlformats.org/drawingml/2006/main">
-              <a:graphicData uri="http://schemas.openxmlformats.org/drawingml/2006/picture">
-                <pic:pic xmlns:pic="http://schemas.openxmlformats.org/drawingml/2006/picture">
-                  <pic:nvPicPr>
-                    <pic:cNvPr id="1584552964" name=""/>
-                    <pic:cNvPicPr/>
-                  </pic:nvPicPr>
-                  <pic:blipFill>
-                    <a:blip r:embed="rId9">
-                      <a:extLst>
-                        <a:ext uri="{28A0092B-C50C-407E-A947-70E740481C1C}">
-                          <a14:useLocalDpi xmlns:a14="http://schemas.microsoft.com/office/drawing/2010/main" val="0"/>
-                        </a:ext>
-                      </a:extLst>
-                    </a:blip>
-                    <a:stretch>
-                      <a:fillRect/>
-                    </a:stretch>
-                  </pic:blipFill>
-                  <pic:spPr>
-                    <a:xfrm>
-                      <a:off x="0" y="0"/>
-                      <a:ext cx="7560817" cy="10682103"/>
                     </a:xfrm>
                     <a:prstGeom prst="rect">
                       <a:avLst/>
@@ -525,7 +527,7 @@
           </mc:Choice>
           <mc:Fallback>
             <w:pict>
-              <v:shape w14:anchorId="58A344EB" id="Text Box 1" o:spid="_x0000_s1027" type="#_x0000_t202" style="position:absolute;margin-left:21.65pt;margin-top:797.6pt;width:459.8pt;height:21.5pt;z-index:251667968;visibility:visible;mso-wrap-style:square;mso-width-percent:0;mso-height-percent:0;mso-wrap-distance-left:9pt;mso-wrap-distance-top:3.6pt;mso-wrap-distance-right:9pt;mso-wrap-distance-bottom:3.6pt;mso-position-horizontal:absolute;mso-position-horizontal-relative:text;mso-position-vertical:absolute;mso-position-vertical-relative:page;mso-width-percent:0;mso-height-percent:0;mso-width-relative:margin;mso-height-relative:margin;v-text-anchor:top" o:gfxdata="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" filled="f" stroked="f">
+              <v:shape w14:anchorId="58A344EB" id="Text Box 1" o:spid="_x0000_s1027" type="#_x0000_t202" style="position:absolute;margin-left:21.65pt;margin-top:797.6pt;width:459.8pt;height:21.5pt;z-index:251667968;visibility:visible;mso-wrap-style:square;mso-width-percent:0;mso-height-percent:0;mso-wrap-distance-left:9pt;mso-wrap-distance-top:3.6pt;mso-wrap-distance-right:9pt;mso-wrap-distance-bottom:3.6pt;mso-position-horizontal:absolute;mso-position-horizontal-relative:text;mso-position-vertical:absolute;mso-position-vertical-relative:page;mso-width-percent:0;mso-height-percent:0;mso-width-relative:margin;mso-height-relative:margin;v-text-anchor:top" o:gfxdata="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" filled="f" stroked="f">
                 <v:textbox>
                   <w:txbxContent>
                     <w:p>

</xml_diff>